<commit_message>
Updated Project requirements file.
</commit_message>
<xml_diff>
--- a/Web-Dev-Practical-Project-Assignment.docx
+++ b/Web-Dev-Practical-Project-Assignment.docx
@@ -2107,6 +2107,7 @@
           <w:ilvl w:val="0"/>
           <w:numId w:val="16"/>
         </w:numPr>
+        <w:shd w:val="clear" w:color="auto" w:fill="00B050"/>
         <w:rPr>
           <w:lang w:val="en-US"/>
         </w:rPr>
@@ -2125,6 +2126,7 @@
           <w:ilvl w:val="0"/>
           <w:numId w:val="4"/>
         </w:numPr>
+        <w:shd w:val="clear" w:color="auto" w:fill="00B050"/>
         <w:rPr>
           <w:lang w:val="en-US"/>
         </w:rPr>
@@ -2143,6 +2145,7 @@
           <w:ilvl w:val="0"/>
           <w:numId w:val="4"/>
         </w:numPr>
+        <w:shd w:val="clear" w:color="auto" w:fill="00B050"/>
         <w:rPr>
           <w:lang w:val="en-US"/>
         </w:rPr>
@@ -2233,6 +2236,8 @@
         </w:rPr>
         <w:t xml:space="preserve"> for certain time interval</w:t>
       </w:r>
+      <w:bookmarkStart w:id="0" w:name="_GoBack"/>
+      <w:bookmarkEnd w:id="0"/>
     </w:p>
     <w:p>
       <w:pPr>
@@ -2379,8 +2384,6 @@
         </w:rPr>
         <w:t>Checkout the cart</w:t>
       </w:r>
-      <w:bookmarkStart w:id="0" w:name="_GoBack"/>
-      <w:bookmarkEnd w:id="0"/>
     </w:p>
     <w:p>
       <w:pPr>
@@ -10396,7 +10399,7 @@
 </file>
 
 <file path=customXml/itemProps1.xml><?xml version="1.0" encoding="utf-8"?>
-<ds:datastoreItem xmlns:ds="http://schemas.openxmlformats.org/officeDocument/2006/customXml" ds:itemID="{F2F680A9-08F9-4D8E-9C24-B9442EA43FBE}">
+<ds:datastoreItem xmlns:ds="http://schemas.openxmlformats.org/officeDocument/2006/customXml" ds:itemID="{4E39E0F6-3E99-48F0-96FF-DD2F3273F63A}">
   <ds:schemaRefs>
     <ds:schemaRef ds:uri="http://schemas.openxmlformats.org/officeDocument/2006/bibliography"/>
   </ds:schemaRefs>

</xml_diff>

<commit_message>
Many improvements. Cart and checkout is available.
</commit_message>
<xml_diff>
--- a/Web-Dev-Practical-Project-Assignment.docx
+++ b/Web-Dev-Practical-Project-Assignment.docx
@@ -1326,7 +1326,14 @@
         <w:rPr>
           <w:lang w:val="en-US"/>
         </w:rPr>
-        <w:t>, CSRF Token</w:t>
+        <w:t xml:space="preserve">, </w:t>
+      </w:r>
+      <w:r>
+        <w:rPr>
+          <w:shd w:val="clear" w:color="auto" w:fill="00B050"/>
+          <w:lang w:val="en-US"/>
+        </w:rPr>
+        <w:t>CSRF Token</w:t>
       </w:r>
     </w:p>
     <w:p>
@@ -2202,6 +2209,7 @@
           <w:ilvl w:val="0"/>
           <w:numId w:val="4"/>
         </w:numPr>
+        <w:shd w:val="clear" w:color="auto" w:fill="00B050"/>
         <w:rPr>
           <w:lang w:val="en-US"/>
         </w:rPr>
@@ -2236,8 +2244,87 @@
         </w:rPr>
         <w:t xml:space="preserve"> for certain time interval</w:t>
       </w:r>
+    </w:p>
+    <w:p>
+      <w:pPr>
+        <w:pStyle w:val="ListParagraph"/>
+        <w:numPr>
+          <w:ilvl w:val="1"/>
+          <w:numId w:val="4"/>
+        </w:numPr>
+        <w:rPr>
+          <w:lang w:val="en-US"/>
+        </w:rPr>
+      </w:pPr>
+      <w:r>
+        <w:rPr>
+          <w:lang w:val="en-US"/>
+        </w:rPr>
+        <w:t>Promotions on certain products (% discount)</w:t>
+      </w:r>
+    </w:p>
+    <w:p>
+      <w:pPr>
+        <w:pStyle w:val="ListParagraph"/>
+        <w:numPr>
+          <w:ilvl w:val="1"/>
+          <w:numId w:val="4"/>
+        </w:numPr>
+        <w:rPr>
+          <w:lang w:val="en-US"/>
+        </w:rPr>
+      </w:pPr>
+      <w:r>
+        <w:rPr>
+          <w:lang w:val="en-US"/>
+        </w:rPr>
+        <w:t xml:space="preserve">Promotions on all products (% discount) </w:t>
+      </w:r>
+    </w:p>
+    <w:p>
+      <w:pPr>
+        <w:pStyle w:val="ListParagraph"/>
+        <w:numPr>
+          <w:ilvl w:val="1"/>
+          <w:numId w:val="4"/>
+        </w:numPr>
+        <w:rPr>
+          <w:lang w:val="en-US"/>
+        </w:rPr>
+      </w:pPr>
+      <w:r>
+        <w:rPr>
+          <w:lang w:val="en-US"/>
+        </w:rPr>
+        <w:lastRenderedPageBreak/>
+        <w:t>Promotions on certain categories (% discount)</w:t>
+      </w:r>
+    </w:p>
+    <w:p>
+      <w:pPr>
+        <w:pStyle w:val="ListParagraph"/>
+        <w:numPr>
+          <w:ilvl w:val="1"/>
+          <w:numId w:val="4"/>
+        </w:numPr>
+        <w:rPr>
+          <w:lang w:val="en-US"/>
+        </w:rPr>
+      </w:pPr>
+      <w:r>
+        <w:rPr>
+          <w:lang w:val="en-US"/>
+        </w:rPr>
+        <w:t>Promotions for c</w:t>
+      </w:r>
       <w:bookmarkStart w:id="0" w:name="_GoBack"/>
       <w:bookmarkEnd w:id="0"/>
+      <w:r>
+        <w:rPr>
+          <w:lang w:val="en-US"/>
+        </w:rPr>
+        <w:t>ertain user criteria (registered more than X days, have more than X cash, etc…)</w:t>
+      </w:r>
     </w:p>
     <w:p>
       <w:pPr>
@@ -2254,79 +2341,6 @@
         <w:rPr>
           <w:lang w:val="en-US"/>
         </w:rPr>
-        <w:t>Promotions on certain products (% discount)</w:t>
-      </w:r>
-    </w:p>
-    <w:p>
-      <w:pPr>
-        <w:pStyle w:val="ListParagraph"/>
-        <w:numPr>
-          <w:ilvl w:val="1"/>
-          <w:numId w:val="4"/>
-        </w:numPr>
-        <w:rPr>
-          <w:lang w:val="en-US"/>
-        </w:rPr>
-      </w:pPr>
-      <w:r>
-        <w:rPr>
-          <w:lang w:val="en-US"/>
-        </w:rPr>
-        <w:t xml:space="preserve">Promotions on all products (% discount) </w:t>
-      </w:r>
-    </w:p>
-    <w:p>
-      <w:pPr>
-        <w:pStyle w:val="ListParagraph"/>
-        <w:numPr>
-          <w:ilvl w:val="1"/>
-          <w:numId w:val="4"/>
-        </w:numPr>
-        <w:rPr>
-          <w:lang w:val="en-US"/>
-        </w:rPr>
-      </w:pPr>
-      <w:r>
-        <w:rPr>
-          <w:lang w:val="en-US"/>
-        </w:rPr>
-        <w:lastRenderedPageBreak/>
-        <w:t>Promotions on certain categories (% discount)</w:t>
-      </w:r>
-    </w:p>
-    <w:p>
-      <w:pPr>
-        <w:pStyle w:val="ListParagraph"/>
-        <w:numPr>
-          <w:ilvl w:val="1"/>
-          <w:numId w:val="4"/>
-        </w:numPr>
-        <w:rPr>
-          <w:lang w:val="en-US"/>
-        </w:rPr>
-      </w:pPr>
-      <w:r>
-        <w:rPr>
-          <w:lang w:val="en-US"/>
-        </w:rPr>
-        <w:t>Promotions for certain user criteria (registered more than X days, have more than X cash, etc…)</w:t>
-      </w:r>
-    </w:p>
-    <w:p>
-      <w:pPr>
-        <w:pStyle w:val="ListParagraph"/>
-        <w:numPr>
-          <w:ilvl w:val="1"/>
-          <w:numId w:val="4"/>
-        </w:numPr>
-        <w:rPr>
-          <w:lang w:val="en-US"/>
-        </w:rPr>
-      </w:pPr>
-      <w:r>
-        <w:rPr>
-          <w:lang w:val="en-US"/>
-        </w:rPr>
         <w:t>If two or more promotions collide on a date period for certain product – the biggest one applies only</w:t>
       </w:r>
     </w:p>
@@ -2337,6 +2351,7 @@
           <w:ilvl w:val="0"/>
           <w:numId w:val="4"/>
         </w:numPr>
+        <w:shd w:val="clear" w:color="auto" w:fill="00B050"/>
         <w:rPr>
           <w:lang w:val="en-US"/>
         </w:rPr>
@@ -2374,6 +2389,7 @@
           <w:ilvl w:val="0"/>
           <w:numId w:val="4"/>
         </w:numPr>
+        <w:shd w:val="clear" w:color="auto" w:fill="00B050"/>
         <w:rPr>
           <w:lang w:val="en-US"/>
         </w:rPr>
@@ -2392,6 +2408,7 @@
           <w:ilvl w:val="0"/>
           <w:numId w:val="4"/>
         </w:numPr>
+        <w:shd w:val="clear" w:color="auto" w:fill="00B050"/>
         <w:rPr>
           <w:lang w:val="en-US"/>
         </w:rPr>
@@ -10399,7 +10416,7 @@
 </file>
 
 <file path=customXml/itemProps1.xml><?xml version="1.0" encoding="utf-8"?>
-<ds:datastoreItem xmlns:ds="http://schemas.openxmlformats.org/officeDocument/2006/customXml" ds:itemID="{4E39E0F6-3E99-48F0-96FF-DD2F3273F63A}">
+<ds:datastoreItem xmlns:ds="http://schemas.openxmlformats.org/officeDocument/2006/customXml" ds:itemID="{B48D7071-4F06-4459-AB4C-93C09E630EBF}">
   <ds:schemaRefs>
     <ds:schemaRef ds:uri="http://schemas.openxmlformats.org/officeDocument/2006/bibliography"/>
   </ds:schemaRefs>

</xml_diff>

<commit_message>
Added some sell functionality. Added products array to user.
</commit_message>
<xml_diff>
--- a/Web-Dev-Practical-Project-Assignment.docx
+++ b/Web-Dev-Practical-Project-Assignment.docx
@@ -1284,6 +1284,7 @@
           <w:ilvl w:val="2"/>
           <w:numId w:val="7"/>
         </w:numPr>
+        <w:shd w:val="clear" w:color="auto" w:fill="00B050"/>
         <w:rPr>
           <w:lang w:val="en-US"/>
         </w:rPr>
@@ -1487,6 +1488,7 @@
           <w:ilvl w:val="2"/>
           <w:numId w:val="7"/>
         </w:numPr>
+        <w:shd w:val="clear" w:color="auto" w:fill="00B050"/>
         <w:rPr>
           <w:lang w:val="en-US"/>
         </w:rPr>
@@ -2315,128 +2317,122 @@
         <w:rPr>
           <w:lang w:val="en-US"/>
         </w:rPr>
-        <w:t>Promotions for c</w:t>
+        <w:t>Promotions for certain user criteria (registered more than X days, have more than X cash, etc…)</w:t>
+      </w:r>
+    </w:p>
+    <w:p>
+      <w:pPr>
+        <w:pStyle w:val="ListParagraph"/>
+        <w:numPr>
+          <w:ilvl w:val="1"/>
+          <w:numId w:val="4"/>
+        </w:numPr>
+        <w:rPr>
+          <w:lang w:val="en-US"/>
+        </w:rPr>
+      </w:pPr>
+      <w:r>
+        <w:rPr>
+          <w:lang w:val="en-US"/>
+        </w:rPr>
+        <w:t>If two or more promotions collide on a date period for certain product – the biggest one applies only</w:t>
+      </w:r>
+    </w:p>
+    <w:p>
+      <w:pPr>
+        <w:pStyle w:val="ListParagraph"/>
+        <w:numPr>
+          <w:ilvl w:val="0"/>
+          <w:numId w:val="4"/>
+        </w:numPr>
+        <w:shd w:val="clear" w:color="auto" w:fill="00B050"/>
+        <w:rPr>
+          <w:lang w:val="en-US"/>
+        </w:rPr>
+      </w:pPr>
+      <w:r>
+        <w:rPr>
+          <w:lang w:val="en-US"/>
+        </w:rPr>
+        <w:t>Visibility only of available products</w:t>
+      </w:r>
+    </w:p>
+    <w:p>
+      <w:pPr>
+        <w:pStyle w:val="ListParagraph"/>
+        <w:numPr>
+          <w:ilvl w:val="0"/>
+          <w:numId w:val="4"/>
+        </w:numPr>
+        <w:shd w:val="clear" w:color="auto" w:fill="00B050"/>
+        <w:rPr>
+          <w:lang w:val="en-US"/>
+        </w:rPr>
+      </w:pPr>
+      <w:r>
+        <w:rPr>
+          <w:lang w:val="en-US"/>
+        </w:rPr>
+        <w:t>Quantity visibility</w:t>
+      </w:r>
+    </w:p>
+    <w:p>
+      <w:pPr>
+        <w:pStyle w:val="ListParagraph"/>
+        <w:numPr>
+          <w:ilvl w:val="0"/>
+          <w:numId w:val="4"/>
+        </w:numPr>
+        <w:shd w:val="clear" w:color="auto" w:fill="00B050"/>
+        <w:rPr>
+          <w:lang w:val="en-US"/>
+        </w:rPr>
+      </w:pPr>
+      <w:r>
+        <w:rPr>
+          <w:lang w:val="en-US"/>
+        </w:rPr>
+        <w:t>Checkout the cart</w:t>
+      </w:r>
+    </w:p>
+    <w:p>
+      <w:pPr>
+        <w:pStyle w:val="ListParagraph"/>
+        <w:numPr>
+          <w:ilvl w:val="0"/>
+          <w:numId w:val="4"/>
+        </w:numPr>
+        <w:shd w:val="clear" w:color="auto" w:fill="00B050"/>
+        <w:rPr>
+          <w:lang w:val="en-US"/>
+        </w:rPr>
+      </w:pPr>
+      <w:r>
+        <w:rPr>
+          <w:lang w:val="en-US"/>
+        </w:rPr>
+        <w:t>View cart</w:t>
+      </w:r>
+    </w:p>
+    <w:p>
+      <w:pPr>
+        <w:pStyle w:val="ListParagraph"/>
+        <w:numPr>
+          <w:ilvl w:val="0"/>
+          <w:numId w:val="4"/>
+        </w:numPr>
+        <w:rPr>
+          <w:lang w:val="en-US"/>
+        </w:rPr>
+      </w:pPr>
+      <w:r>
+        <w:rPr>
+          <w:lang w:val="en-US"/>
+        </w:rPr>
+        <w:t>Users can sell bought products</w:t>
       </w:r>
       <w:bookmarkStart w:id="0" w:name="_GoBack"/>
       <w:bookmarkEnd w:id="0"/>
-      <w:r>
-        <w:rPr>
-          <w:lang w:val="en-US"/>
-        </w:rPr>
-        <w:t>ertain user criteria (registered more than X days, have more than X cash, etc…)</w:t>
-      </w:r>
-    </w:p>
-    <w:p>
-      <w:pPr>
-        <w:pStyle w:val="ListParagraph"/>
-        <w:numPr>
-          <w:ilvl w:val="1"/>
-          <w:numId w:val="4"/>
-        </w:numPr>
-        <w:rPr>
-          <w:lang w:val="en-US"/>
-        </w:rPr>
-      </w:pPr>
-      <w:r>
-        <w:rPr>
-          <w:lang w:val="en-US"/>
-        </w:rPr>
-        <w:t>If two or more promotions collide on a date period for certain product – the biggest one applies only</w:t>
-      </w:r>
-    </w:p>
-    <w:p>
-      <w:pPr>
-        <w:pStyle w:val="ListParagraph"/>
-        <w:numPr>
-          <w:ilvl w:val="0"/>
-          <w:numId w:val="4"/>
-        </w:numPr>
-        <w:shd w:val="clear" w:color="auto" w:fill="00B050"/>
-        <w:rPr>
-          <w:lang w:val="en-US"/>
-        </w:rPr>
-      </w:pPr>
-      <w:r>
-        <w:rPr>
-          <w:lang w:val="en-US"/>
-        </w:rPr>
-        <w:t>Visibility only of available products</w:t>
-      </w:r>
-    </w:p>
-    <w:p>
-      <w:pPr>
-        <w:pStyle w:val="ListParagraph"/>
-        <w:numPr>
-          <w:ilvl w:val="0"/>
-          <w:numId w:val="4"/>
-        </w:numPr>
-        <w:shd w:val="clear" w:color="auto" w:fill="00B050"/>
-        <w:rPr>
-          <w:lang w:val="en-US"/>
-        </w:rPr>
-      </w:pPr>
-      <w:r>
-        <w:rPr>
-          <w:lang w:val="en-US"/>
-        </w:rPr>
-        <w:t>Quantity visibility</w:t>
-      </w:r>
-    </w:p>
-    <w:p>
-      <w:pPr>
-        <w:pStyle w:val="ListParagraph"/>
-        <w:numPr>
-          <w:ilvl w:val="0"/>
-          <w:numId w:val="4"/>
-        </w:numPr>
-        <w:shd w:val="clear" w:color="auto" w:fill="00B050"/>
-        <w:rPr>
-          <w:lang w:val="en-US"/>
-        </w:rPr>
-      </w:pPr>
-      <w:r>
-        <w:rPr>
-          <w:lang w:val="en-US"/>
-        </w:rPr>
-        <w:t>Checkout the cart</w:t>
-      </w:r>
-    </w:p>
-    <w:p>
-      <w:pPr>
-        <w:pStyle w:val="ListParagraph"/>
-        <w:numPr>
-          <w:ilvl w:val="0"/>
-          <w:numId w:val="4"/>
-        </w:numPr>
-        <w:shd w:val="clear" w:color="auto" w:fill="00B050"/>
-        <w:rPr>
-          <w:lang w:val="en-US"/>
-        </w:rPr>
-      </w:pPr>
-      <w:r>
-        <w:rPr>
-          <w:lang w:val="en-US"/>
-        </w:rPr>
-        <w:t>View cart</w:t>
-      </w:r>
-    </w:p>
-    <w:p>
-      <w:pPr>
-        <w:pStyle w:val="ListParagraph"/>
-        <w:numPr>
-          <w:ilvl w:val="0"/>
-          <w:numId w:val="4"/>
-        </w:numPr>
-        <w:rPr>
-          <w:lang w:val="en-US"/>
-        </w:rPr>
-      </w:pPr>
-      <w:r>
-        <w:rPr>
-          <w:lang w:val="en-US"/>
-        </w:rPr>
-        <w:t>Users can sell bought products</w:t>
-      </w:r>
     </w:p>
     <w:p>
       <w:pPr>
@@ -10416,7 +10412,7 @@
 </file>
 
 <file path=customXml/itemProps1.xml><?xml version="1.0" encoding="utf-8"?>
-<ds:datastoreItem xmlns:ds="http://schemas.openxmlformats.org/officeDocument/2006/customXml" ds:itemID="{B48D7071-4F06-4459-AB4C-93C09E630EBF}">
+<ds:datastoreItem xmlns:ds="http://schemas.openxmlformats.org/officeDocument/2006/customXml" ds:itemID="{2F7C0F1A-073E-4967-8E9A-B44AA38C157E}">
   <ds:schemaRefs>
     <ds:schemaRef ds:uri="http://schemas.openxmlformats.org/officeDocument/2006/bibliography"/>
   </ds:schemaRefs>

</xml_diff>

<commit_message>
Added a lot of new things - edit functionality. esc...
</commit_message>
<xml_diff>
--- a/Web-Dev-Practical-Project-Assignment.docx
+++ b/Web-Dev-Practical-Project-Assignment.docx
@@ -2421,6 +2421,7 @@
           <w:ilvl w:val="0"/>
           <w:numId w:val="4"/>
         </w:numPr>
+        <w:shd w:val="clear" w:color="auto" w:fill="00B050"/>
         <w:rPr>
           <w:lang w:val="en-US"/>
         </w:rPr>
@@ -2430,138 +2431,142 @@
           <w:lang w:val="en-US"/>
         </w:rPr>
         <w:t>Users can sell bought products</w:t>
+      </w:r>
+    </w:p>
+    <w:p>
+      <w:pPr>
+        <w:pStyle w:val="ListParagraph"/>
+        <w:numPr>
+          <w:ilvl w:val="0"/>
+          <w:numId w:val="4"/>
+        </w:numPr>
+        <w:shd w:val="clear" w:color="auto" w:fill="00B050"/>
+        <w:rPr>
+          <w:lang w:val="en-US"/>
+        </w:rPr>
+      </w:pPr>
+      <w:r>
+        <w:rPr>
+          <w:lang w:val="en-US"/>
+        </w:rPr>
+        <w:t>Editors can add</w:t>
+      </w:r>
+      <w:r>
+        <w:rPr>
+          <w:lang w:val="en-US"/>
+        </w:rPr>
+        <w:t>/delete</w:t>
+      </w:r>
+      <w:r>
+        <w:rPr>
+          <w:lang w:val="en-US"/>
+        </w:rPr>
+        <w:t xml:space="preserve"> product categories</w:t>
+      </w:r>
+    </w:p>
+    <w:p>
+      <w:pPr>
+        <w:pStyle w:val="ListParagraph"/>
+        <w:numPr>
+          <w:ilvl w:val="0"/>
+          <w:numId w:val="4"/>
+        </w:numPr>
+        <w:shd w:val="clear" w:color="auto" w:fill="00B050"/>
+        <w:rPr>
+          <w:lang w:val="en-US"/>
+        </w:rPr>
+      </w:pPr>
+      <w:r>
+        <w:rPr>
+          <w:lang w:val="en-US"/>
+        </w:rPr>
+        <w:t>Editors</w:t>
+      </w:r>
+      <w:r>
+        <w:t xml:space="preserve"> </w:t>
+      </w:r>
+      <w:r>
+        <w:rPr>
+          <w:lang w:val="en-US"/>
+        </w:rPr>
+        <w:t>can add</w:t>
+      </w:r>
+      <w:r>
+        <w:rPr>
+          <w:lang w:val="en-US"/>
+        </w:rPr>
+        <w:t xml:space="preserve">/delete </w:t>
+      </w:r>
+      <w:r>
+        <w:rPr>
+          <w:lang w:val="en-US"/>
+        </w:rPr>
+        <w:t>products</w:t>
+      </w:r>
+    </w:p>
+    <w:p>
+      <w:pPr>
+        <w:pStyle w:val="ListParagraph"/>
+        <w:numPr>
+          <w:ilvl w:val="0"/>
+          <w:numId w:val="4"/>
+        </w:numPr>
+        <w:shd w:val="clear" w:color="auto" w:fill="00B050"/>
+        <w:rPr>
+          <w:lang w:val="en-US"/>
+        </w:rPr>
+      </w:pPr>
+      <w:r>
+        <w:rPr>
+          <w:lang w:val="en-US"/>
+        </w:rPr>
+        <w:t>Editors can move products between categories</w:t>
+      </w:r>
+    </w:p>
+    <w:p>
+      <w:pPr>
+        <w:pStyle w:val="ListParagraph"/>
+        <w:numPr>
+          <w:ilvl w:val="0"/>
+          <w:numId w:val="4"/>
+        </w:numPr>
+        <w:shd w:val="clear" w:color="auto" w:fill="00B050"/>
+        <w:rPr>
+          <w:lang w:val="en-US"/>
+        </w:rPr>
+      </w:pPr>
+      <w:r>
+        <w:rPr>
+          <w:lang w:val="en-US"/>
+        </w:rPr>
+        <w:t xml:space="preserve">Editors can </w:t>
+      </w:r>
+      <w:r>
+        <w:rPr>
+          <w:lang w:val="en-US"/>
+        </w:rPr>
+        <w:t>change quantities</w:t>
+      </w:r>
+    </w:p>
+    <w:p>
+      <w:pPr>
+        <w:pStyle w:val="ListParagraph"/>
+        <w:numPr>
+          <w:ilvl w:val="0"/>
+          <w:numId w:val="4"/>
+        </w:numPr>
+        <w:rPr>
+          <w:lang w:val="en-US"/>
+        </w:rPr>
+      </w:pPr>
+      <w:r>
+        <w:rPr>
+          <w:lang w:val="en-US"/>
+        </w:rPr>
+        <w:t>Editors can reorder products</w:t>
       </w:r>
       <w:bookmarkStart w:id="0" w:name="_GoBack"/>
       <w:bookmarkEnd w:id="0"/>
-    </w:p>
-    <w:p>
-      <w:pPr>
-        <w:pStyle w:val="ListParagraph"/>
-        <w:numPr>
-          <w:ilvl w:val="0"/>
-          <w:numId w:val="4"/>
-        </w:numPr>
-        <w:rPr>
-          <w:lang w:val="en-US"/>
-        </w:rPr>
-      </w:pPr>
-      <w:r>
-        <w:rPr>
-          <w:lang w:val="en-US"/>
-        </w:rPr>
-        <w:t>Editors can add</w:t>
-      </w:r>
-      <w:r>
-        <w:rPr>
-          <w:lang w:val="en-US"/>
-        </w:rPr>
-        <w:t>/delete</w:t>
-      </w:r>
-      <w:r>
-        <w:rPr>
-          <w:lang w:val="en-US"/>
-        </w:rPr>
-        <w:t xml:space="preserve"> product categories</w:t>
-      </w:r>
-    </w:p>
-    <w:p>
-      <w:pPr>
-        <w:pStyle w:val="ListParagraph"/>
-        <w:numPr>
-          <w:ilvl w:val="0"/>
-          <w:numId w:val="4"/>
-        </w:numPr>
-        <w:rPr>
-          <w:lang w:val="en-US"/>
-        </w:rPr>
-      </w:pPr>
-      <w:r>
-        <w:rPr>
-          <w:lang w:val="en-US"/>
-        </w:rPr>
-        <w:t>Editors</w:t>
-      </w:r>
-      <w:r>
-        <w:t xml:space="preserve"> </w:t>
-      </w:r>
-      <w:r>
-        <w:rPr>
-          <w:lang w:val="en-US"/>
-        </w:rPr>
-        <w:t>can add</w:t>
-      </w:r>
-      <w:r>
-        <w:rPr>
-          <w:lang w:val="en-US"/>
-        </w:rPr>
-        <w:t xml:space="preserve">/delete </w:t>
-      </w:r>
-      <w:r>
-        <w:rPr>
-          <w:lang w:val="en-US"/>
-        </w:rPr>
-        <w:t>products</w:t>
-      </w:r>
-    </w:p>
-    <w:p>
-      <w:pPr>
-        <w:pStyle w:val="ListParagraph"/>
-        <w:numPr>
-          <w:ilvl w:val="0"/>
-          <w:numId w:val="4"/>
-        </w:numPr>
-        <w:rPr>
-          <w:lang w:val="en-US"/>
-        </w:rPr>
-      </w:pPr>
-      <w:r>
-        <w:rPr>
-          <w:lang w:val="en-US"/>
-        </w:rPr>
-        <w:t>Editors can move products between categories</w:t>
-      </w:r>
-    </w:p>
-    <w:p>
-      <w:pPr>
-        <w:pStyle w:val="ListParagraph"/>
-        <w:numPr>
-          <w:ilvl w:val="0"/>
-          <w:numId w:val="4"/>
-        </w:numPr>
-        <w:rPr>
-          <w:lang w:val="en-US"/>
-        </w:rPr>
-      </w:pPr>
-      <w:r>
-        <w:rPr>
-          <w:lang w:val="en-US"/>
-        </w:rPr>
-        <w:t xml:space="preserve">Editors can </w:t>
-      </w:r>
-      <w:r>
-        <w:rPr>
-          <w:lang w:val="en-US"/>
-        </w:rPr>
-        <w:t>change quantities</w:t>
-      </w:r>
-    </w:p>
-    <w:p>
-      <w:pPr>
-        <w:pStyle w:val="ListParagraph"/>
-        <w:numPr>
-          <w:ilvl w:val="0"/>
-          <w:numId w:val="4"/>
-        </w:numPr>
-        <w:rPr>
-          <w:lang w:val="en-US"/>
-        </w:rPr>
-      </w:pPr>
-      <w:r>
-        <w:rPr>
-          <w:lang w:val="en-US"/>
-        </w:rPr>
-        <w:t>Editors can reorder products</w:t>
-      </w:r>
     </w:p>
     <w:p>
       <w:pPr>
@@ -10412,7 +10417,7 @@
 </file>
 
 <file path=customXml/itemProps1.xml><?xml version="1.0" encoding="utf-8"?>
-<ds:datastoreItem xmlns:ds="http://schemas.openxmlformats.org/officeDocument/2006/customXml" ds:itemID="{2F7C0F1A-073E-4967-8E9A-B44AA38C157E}">
+<ds:datastoreItem xmlns:ds="http://schemas.openxmlformats.org/officeDocument/2006/customXml" ds:itemID="{0A23C2F5-940D-4C99-939E-382F57980B0D}">
   <ds:schemaRefs>
     <ds:schemaRef ds:uri="http://schemas.openxmlformats.org/officeDocument/2006/bibliography"/>
   </ds:schemaRefs>

</xml_diff>